<commit_message>
documentation + some additions to appendix
</commit_message>
<xml_diff>
--- a/Group 39 - A2 - PART A - TASK B - Enhancement Plan.docx
+++ b/Group 39 - A2 - PART A - TASK B - Enhancement Plan.docx
@@ -24,7 +24,7 @@
           <w:szCs w:val="40"/>
           <w14:ligatures w14:val="none"/>
         </w:rPr>
-        <w:t xml:space="preserve">NLP Applications - </w:t>
+        <w:t>NLP Applications - Assignment 2 – PS-7</w:t>
       </w:r>
       <w:r>
         <w:rPr>
@@ -36,18 +36,6 @@
           <w:szCs w:val="40"/>
           <w14:ligatures w14:val="none"/>
         </w:rPr>
-        <w:t>Assignment 2 – PS-7</w:t>
-      </w:r>
-      <w:r>
-        <w:rPr>
-          <w:rFonts w:ascii="Verdana" w:eastAsia="Times New Roman" w:hAnsi="Verdana" w:cs="Times New Roman"/>
-          <w:b/>
-          <w:bCs/>
-          <w:kern w:val="0"/>
-          <w:sz w:val="40"/>
-          <w:szCs w:val="40"/>
-          <w14:ligatures w14:val="none"/>
-        </w:rPr>
         <w:t xml:space="preserve"> (Part A – TASK B)</w:t>
       </w:r>
     </w:p>
@@ -303,6 +291,16 @@
     </w:p>
     <w:sdt>
       <w:sdtPr>
+        <w:rPr>
+          <w:rFonts w:asciiTheme="minorHAnsi" w:eastAsiaTheme="minorHAnsi" w:hAnsiTheme="minorHAnsi" w:cstheme="minorBidi"/>
+          <w:b w:val="0"/>
+          <w:bCs w:val="0"/>
+          <w:color w:val="auto"/>
+          <w:kern w:val="2"/>
+          <w:sz w:val="24"/>
+          <w:szCs w:val="24"/>
+          <w14:ligatures w14:val="standardContextual"/>
+        </w:rPr>
         <w:id w:val="-1799063832"/>
         <w:docPartObj>
           <w:docPartGallery w:val="Table of Contents"/>
@@ -311,13 +309,7 @@
       </w:sdtPr>
       <w:sdtEndPr>
         <w:rPr>
-          <w:rFonts w:asciiTheme="minorHAnsi" w:eastAsiaTheme="minorHAnsi" w:hAnsiTheme="minorHAnsi" w:cstheme="minorBidi"/>
           <w:noProof/>
-          <w:color w:val="auto"/>
-          <w:kern w:val="2"/>
-          <w:sz w:val="24"/>
-          <w:szCs w:val="24"/>
-          <w14:ligatures w14:val="standardContextual"/>
         </w:rPr>
       </w:sdtEndPr>
       <w:sdtContent>
@@ -332,6 +324,9 @@
         <w:p>
           <w:pPr>
             <w:pStyle w:val="TOC1"/>
+            <w:tabs>
+              <w:tab w:val="right" w:leader="dot" w:pos="9350"/>
+            </w:tabs>
             <w:rPr>
               <w:rFonts w:eastAsiaTheme="minorEastAsia"/>
               <w:b w:val="0"/>
@@ -358,14 +353,14 @@
             </w:rPr>
             <w:fldChar w:fldCharType="separate"/>
           </w:r>
-          <w:hyperlink w:anchor="_Toc221134370" w:history="1">
+          <w:hyperlink w:anchor="_Toc221277315" w:history="1">
             <w:r>
               <w:rPr>
                 <w:rStyle w:val="Hyperlink"/>
                 <w:rFonts w:ascii="Verdana" w:eastAsia="Times New Roman" w:hAnsi="Verdana"/>
                 <w:noProof/>
               </w:rPr>
-              <w:t>Problem Definition: Task B : Enhancement Plan (2 Marks)</w:t>
+              <w:t>Problem Definition: PART A - Task B : Enhancement Plan (2 Marks)</w:t>
             </w:r>
             <w:r>
               <w:rPr>
@@ -386,7 +381,7 @@
                 <w:noProof/>
                 <w:webHidden/>
               </w:rPr>
-              <w:instrText xml:space="preserve"> PAGEREF _Toc221134370 \h </w:instrText>
+              <w:instrText xml:space="preserve"> PAGEREF _Toc221277315 \h </w:instrText>
             </w:r>
             <w:r>
               <w:rPr>
@@ -432,7 +427,7 @@
               <w:noProof/>
             </w:rPr>
           </w:pPr>
-          <w:hyperlink w:anchor="_Toc221134371" w:history="1">
+          <w:hyperlink w:anchor="_Toc221277316" w:history="1">
             <w:r>
               <w:rPr>
                 <w:rStyle w:val="Hyperlink"/>
@@ -460,7 +455,7 @@
                 <w:noProof/>
                 <w:webHidden/>
               </w:rPr>
-              <w:instrText xml:space="preserve"> PAGEREF _Toc221134371 \h </w:instrText>
+              <w:instrText xml:space="preserve"> PAGEREF _Toc221277316 \h </w:instrText>
             </w:r>
             <w:r>
               <w:rPr>
@@ -506,7 +501,7 @@
               <w:szCs w:val="24"/>
             </w:rPr>
           </w:pPr>
-          <w:hyperlink w:anchor="_Toc221134372" w:history="1">
+          <w:hyperlink w:anchor="_Toc221277317" w:history="1">
             <w:r>
               <w:rPr>
                 <w:rStyle w:val="Hyperlink"/>
@@ -536,7 +531,7 @@
                 <w:noProof/>
                 <w:webHidden/>
               </w:rPr>
-              <w:instrText xml:space="preserve"> PAGEREF _Toc221134372 \h </w:instrText>
+              <w:instrText xml:space="preserve"> PAGEREF _Toc221277317 \h </w:instrText>
             </w:r>
             <w:r>
               <w:rPr>
@@ -582,7 +577,7 @@
               <w:szCs w:val="24"/>
             </w:rPr>
           </w:pPr>
-          <w:hyperlink w:anchor="_Toc221134373" w:history="1">
+          <w:hyperlink w:anchor="_Toc221277318" w:history="1">
             <w:r>
               <w:rPr>
                 <w:rStyle w:val="Hyperlink"/>
@@ -624,7 +619,7 @@
                 <w:noProof/>
                 <w:webHidden/>
               </w:rPr>
-              <w:instrText xml:space="preserve"> PAGEREF _Toc221134373 \h </w:instrText>
+              <w:instrText xml:space="preserve"> PAGEREF _Toc221277318 \h </w:instrText>
             </w:r>
             <w:r>
               <w:rPr>
@@ -670,7 +665,7 @@
               <w:szCs w:val="24"/>
             </w:rPr>
           </w:pPr>
-          <w:hyperlink w:anchor="_Toc221134374" w:history="1">
+          <w:hyperlink w:anchor="_Toc221277319" w:history="1">
             <w:r>
               <w:rPr>
                 <w:rStyle w:val="Hyperlink"/>
@@ -710,7 +705,7 @@
                 <w:noProof/>
                 <w:webHidden/>
               </w:rPr>
-              <w:instrText xml:space="preserve"> PAGEREF _Toc221134374 \h </w:instrText>
+              <w:instrText xml:space="preserve"> PAGEREF _Toc221277319 \h </w:instrText>
             </w:r>
             <w:r>
               <w:rPr>
@@ -756,7 +751,7 @@
               <w:szCs w:val="24"/>
             </w:rPr>
           </w:pPr>
-          <w:hyperlink w:anchor="_Toc221134375" w:history="1">
+          <w:hyperlink w:anchor="_Toc221277320" w:history="1">
             <w:r>
               <w:rPr>
                 <w:rStyle w:val="Hyperlink"/>
@@ -786,7 +781,7 @@
                 <w:noProof/>
                 <w:webHidden/>
               </w:rPr>
-              <w:instrText xml:space="preserve"> PAGEREF _Toc221134375 \h </w:instrText>
+              <w:instrText xml:space="preserve"> PAGEREF _Toc221277320 \h </w:instrText>
             </w:r>
             <w:r>
               <w:rPr>
@@ -832,7 +827,7 @@
               <w:szCs w:val="24"/>
             </w:rPr>
           </w:pPr>
-          <w:hyperlink w:anchor="_Toc221134376" w:history="1">
+          <w:hyperlink w:anchor="_Toc221277321" w:history="1">
             <w:r>
               <w:rPr>
                 <w:rStyle w:val="Hyperlink"/>
@@ -862,7 +857,7 @@
                 <w:noProof/>
                 <w:webHidden/>
               </w:rPr>
-              <w:instrText xml:space="preserve"> PAGEREF _Toc221134376 \h </w:instrText>
+              <w:instrText xml:space="preserve"> PAGEREF _Toc221277321 \h </w:instrText>
             </w:r>
             <w:r>
               <w:rPr>
@@ -908,7 +903,7 @@
               <w:szCs w:val="24"/>
             </w:rPr>
           </w:pPr>
-          <w:hyperlink w:anchor="_Toc221134377" w:history="1">
+          <w:hyperlink w:anchor="_Toc221277322" w:history="1">
             <w:r>
               <w:rPr>
                 <w:rStyle w:val="Hyperlink"/>
@@ -938,7 +933,7 @@
                 <w:noProof/>
                 <w:webHidden/>
               </w:rPr>
-              <w:instrText xml:space="preserve"> PAGEREF _Toc221134377 \h </w:instrText>
+              <w:instrText xml:space="preserve"> PAGEREF _Toc221277322 \h </w:instrText>
             </w:r>
             <w:r>
               <w:rPr>
@@ -984,7 +979,7 @@
               <w:szCs w:val="24"/>
             </w:rPr>
           </w:pPr>
-          <w:hyperlink w:anchor="_Toc221134378" w:history="1">
+          <w:hyperlink w:anchor="_Toc221277323" w:history="1">
             <w:r>
               <w:rPr>
                 <w:rStyle w:val="Hyperlink"/>
@@ -1014,7 +1009,7 @@
                 <w:noProof/>
                 <w:webHidden/>
               </w:rPr>
-              <w:instrText xml:space="preserve"> PAGEREF _Toc221134378 \h </w:instrText>
+              <w:instrText xml:space="preserve"> PAGEREF _Toc221277323 \h </w:instrText>
             </w:r>
             <w:r>
               <w:rPr>
@@ -1060,7 +1055,7 @@
               <w:szCs w:val="24"/>
             </w:rPr>
           </w:pPr>
-          <w:hyperlink w:anchor="_Toc221134379" w:history="1">
+          <w:hyperlink w:anchor="_Toc221277324" w:history="1">
             <w:r>
               <w:rPr>
                 <w:rStyle w:val="Hyperlink"/>
@@ -1090,7 +1085,7 @@
                 <w:noProof/>
                 <w:webHidden/>
               </w:rPr>
-              <w:instrText xml:space="preserve"> PAGEREF _Toc221134379 \h </w:instrText>
+              <w:instrText xml:space="preserve"> PAGEREF _Toc221277324 \h </w:instrText>
             </w:r>
             <w:r>
               <w:rPr>
@@ -1136,7 +1131,7 @@
               <w:szCs w:val="24"/>
             </w:rPr>
           </w:pPr>
-          <w:hyperlink w:anchor="_Toc221134380" w:history="1">
+          <w:hyperlink w:anchor="_Toc221277325" w:history="1">
             <w:r>
               <w:rPr>
                 <w:rStyle w:val="Hyperlink"/>
@@ -1166,7 +1161,7 @@
                 <w:noProof/>
                 <w:webHidden/>
               </w:rPr>
-              <w:instrText xml:space="preserve"> PAGEREF _Toc221134380 \h </w:instrText>
+              <w:instrText xml:space="preserve"> PAGEREF _Toc221277325 \h </w:instrText>
             </w:r>
             <w:r>
               <w:rPr>
@@ -1212,7 +1207,7 @@
               <w:szCs w:val="24"/>
             </w:rPr>
           </w:pPr>
-          <w:hyperlink w:anchor="_Toc221134381" w:history="1">
+          <w:hyperlink w:anchor="_Toc221277326" w:history="1">
             <w:r>
               <w:rPr>
                 <w:rStyle w:val="Hyperlink"/>
@@ -1242,7 +1237,7 @@
                 <w:noProof/>
                 <w:webHidden/>
               </w:rPr>
-              <w:instrText xml:space="preserve"> PAGEREF _Toc221134381 \h </w:instrText>
+              <w:instrText xml:space="preserve"> PAGEREF _Toc221277326 \h </w:instrText>
             </w:r>
             <w:r>
               <w:rPr>
@@ -1288,7 +1283,7 @@
               <w:szCs w:val="24"/>
             </w:rPr>
           </w:pPr>
-          <w:hyperlink w:anchor="_Toc221134382" w:history="1">
+          <w:hyperlink w:anchor="_Toc221277327" w:history="1">
             <w:r>
               <w:rPr>
                 <w:rStyle w:val="Hyperlink"/>
@@ -1318,7 +1313,7 @@
                 <w:noProof/>
                 <w:webHidden/>
               </w:rPr>
-              <w:instrText xml:space="preserve"> PAGEREF _Toc221134382 \h </w:instrText>
+              <w:instrText xml:space="preserve"> PAGEREF _Toc221277327 \h </w:instrText>
             </w:r>
             <w:r>
               <w:rPr>
@@ -1364,7 +1359,7 @@
               <w:szCs w:val="24"/>
             </w:rPr>
           </w:pPr>
-          <w:hyperlink w:anchor="_Toc221134383" w:history="1">
+          <w:hyperlink w:anchor="_Toc221277328" w:history="1">
             <w:r>
               <w:rPr>
                 <w:rStyle w:val="Hyperlink"/>
@@ -1394,7 +1389,7 @@
                 <w:noProof/>
                 <w:webHidden/>
               </w:rPr>
-              <w:instrText xml:space="preserve"> PAGEREF _Toc221134383 \h </w:instrText>
+              <w:instrText xml:space="preserve"> PAGEREF _Toc221277328 \h </w:instrText>
             </w:r>
             <w:r>
               <w:rPr>
@@ -1415,6 +1410,158 @@
                 <w:webHidden/>
               </w:rPr>
               <w:t>10</w:t>
+            </w:r>
+            <w:r>
+              <w:rPr>
+                <w:noProof/>
+                <w:webHidden/>
+              </w:rPr>
+              <w:fldChar w:fldCharType="end"/>
+            </w:r>
+          </w:hyperlink>
+        </w:p>
+        <w:p>
+          <w:pPr>
+            <w:pStyle w:val="TOC2"/>
+            <w:tabs>
+              <w:tab w:val="right" w:leader="dot" w:pos="9350"/>
+            </w:tabs>
+            <w:rPr>
+              <w:rFonts w:eastAsiaTheme="minorEastAsia"/>
+              <w:i w:val="0"/>
+              <w:iCs w:val="0"/>
+              <w:noProof/>
+              <w:sz w:val="24"/>
+              <w:szCs w:val="24"/>
+            </w:rPr>
+          </w:pPr>
+          <w:hyperlink w:anchor="_Toc221277329" w:history="1">
+            <w:r>
+              <w:rPr>
+                <w:rStyle w:val="Hyperlink"/>
+                <w:rFonts w:ascii="Verdana" w:hAnsi="Verdana"/>
+                <w:b/>
+                <w:bCs/>
+                <w:noProof/>
+              </w:rPr>
+              <w:t>Evidences of executing in BITS OSHA Cloud lab</w:t>
+            </w:r>
+            <w:r>
+              <w:rPr>
+                <w:noProof/>
+                <w:webHidden/>
+              </w:rPr>
+              <w:tab/>
+            </w:r>
+            <w:r>
+              <w:rPr>
+                <w:noProof/>
+                <w:webHidden/>
+              </w:rPr>
+              <w:fldChar w:fldCharType="begin"/>
+            </w:r>
+            <w:r>
+              <w:rPr>
+                <w:noProof/>
+                <w:webHidden/>
+              </w:rPr>
+              <w:instrText xml:space="preserve"> PAGEREF _Toc221277329 \h </w:instrText>
+            </w:r>
+            <w:r>
+              <w:rPr>
+                <w:noProof/>
+                <w:webHidden/>
+              </w:rPr>
+            </w:r>
+            <w:r>
+              <w:rPr>
+                <w:noProof/>
+                <w:webHidden/>
+              </w:rPr>
+              <w:fldChar w:fldCharType="separate"/>
+            </w:r>
+            <w:r>
+              <w:rPr>
+                <w:noProof/>
+                <w:webHidden/>
+              </w:rPr>
+              <w:t>11</w:t>
+            </w:r>
+            <w:r>
+              <w:rPr>
+                <w:noProof/>
+                <w:webHidden/>
+              </w:rPr>
+              <w:fldChar w:fldCharType="end"/>
+            </w:r>
+          </w:hyperlink>
+        </w:p>
+        <w:p>
+          <w:pPr>
+            <w:pStyle w:val="TOC2"/>
+            <w:tabs>
+              <w:tab w:val="right" w:leader="dot" w:pos="9350"/>
+            </w:tabs>
+            <w:rPr>
+              <w:rFonts w:eastAsiaTheme="minorEastAsia"/>
+              <w:i w:val="0"/>
+              <w:iCs w:val="0"/>
+              <w:noProof/>
+              <w:sz w:val="24"/>
+              <w:szCs w:val="24"/>
+            </w:rPr>
+          </w:pPr>
+          <w:hyperlink w:anchor="_Toc221277330" w:history="1">
+            <w:r>
+              <w:rPr>
+                <w:rStyle w:val="Hyperlink"/>
+                <w:rFonts w:ascii="Verdana" w:hAnsi="Verdana"/>
+                <w:b/>
+                <w:bCs/>
+                <w:noProof/>
+              </w:rPr>
+              <w:t>Design &amp; Flows</w:t>
+            </w:r>
+            <w:r>
+              <w:rPr>
+                <w:noProof/>
+                <w:webHidden/>
+              </w:rPr>
+              <w:tab/>
+            </w:r>
+            <w:r>
+              <w:rPr>
+                <w:noProof/>
+                <w:webHidden/>
+              </w:rPr>
+              <w:fldChar w:fldCharType="begin"/>
+            </w:r>
+            <w:r>
+              <w:rPr>
+                <w:noProof/>
+                <w:webHidden/>
+              </w:rPr>
+              <w:instrText xml:space="preserve"> PAGEREF _Toc221277330 \h </w:instrText>
+            </w:r>
+            <w:r>
+              <w:rPr>
+                <w:noProof/>
+                <w:webHidden/>
+              </w:rPr>
+            </w:r>
+            <w:r>
+              <w:rPr>
+                <w:noProof/>
+                <w:webHidden/>
+              </w:rPr>
+              <w:fldChar w:fldCharType="separate"/>
+            </w:r>
+            <w:r>
+              <w:rPr>
+                <w:noProof/>
+                <w:webHidden/>
+              </w:rPr>
+              <w:t>13</w:t>
             </w:r>
             <w:r>
               <w:rPr>
@@ -1467,7 +1614,7 @@
           <w:bCs/>
         </w:rPr>
       </w:pPr>
-      <w:bookmarkStart w:id="0" w:name="_Toc221134370"/>
+      <w:bookmarkStart w:id="0" w:name="_Toc221277315"/>
       <w:r>
         <w:rPr>
           <w:rFonts w:ascii="Verdana" w:eastAsia="Times New Roman" w:hAnsi="Verdana"/>
@@ -1581,7 +1728,7 @@
           <w:bCs/>
         </w:rPr>
       </w:pPr>
-      <w:bookmarkStart w:id="1" w:name="_Toc221134371"/>
+      <w:bookmarkStart w:id="1" w:name="_Toc221277316"/>
       <w:r>
         <w:rPr>
           <w:rFonts w:ascii="Verdana" w:eastAsia="Times New Roman" w:hAnsi="Verdana"/>
@@ -1602,7 +1749,7 @@
           <w:bCs/>
         </w:rPr>
       </w:pPr>
-      <w:bookmarkStart w:id="2" w:name="_Toc221134372"/>
+      <w:bookmarkStart w:id="2" w:name="_Toc221277317"/>
       <w:r>
         <w:rPr>
           <w:rFonts w:ascii="Verdana" w:eastAsia="Times New Roman" w:hAnsi="Verdana"/>
@@ -1915,7 +2062,7 @@
           <w14:ligatures w14:val="none"/>
         </w:rPr>
       </w:pPr>
-      <w:bookmarkStart w:id="3" w:name="_Toc221134373"/>
+      <w:bookmarkStart w:id="3" w:name="_Toc221277318"/>
       <w:r>
         <w:rPr>
           <w:rFonts w:ascii="Verdana" w:hAnsi="Verdana"/>
@@ -1946,19 +2093,7 @@
           <w:szCs w:val="28"/>
           <w14:ligatures w14:val="none"/>
         </w:rPr>
-        <w:t>Refactor code into a clean service layer</w:t>
-      </w:r>
-      <w:r>
-        <w:rPr>
-          <w:rFonts w:ascii="Verdana" w:eastAsia="Times New Roman" w:hAnsi="Verdana" w:cs="Times New Roman"/>
-          <w:b/>
-          <w:bCs/>
-          <w:kern w:val="0"/>
-          <w:sz w:val="28"/>
-          <w:szCs w:val="28"/>
-          <w14:ligatures w14:val="none"/>
-        </w:rPr>
-        <w:t>)</w:t>
+        <w:t>Refactor code into a clean service layer)</w:t>
       </w:r>
       <w:bookmarkEnd w:id="3"/>
     </w:p>
@@ -2055,13 +2190,7 @@
         <w:rPr>
           <w:rFonts w:ascii="Verdana" w:hAnsi="Verdana"/>
         </w:rPr>
-        <w:t>Versioning</w:t>
-      </w:r>
-      <w:r>
-        <w:rPr>
-          <w:rFonts w:ascii="Verdana" w:hAnsi="Verdana"/>
-        </w:rPr>
-        <w:t xml:space="preserve">  &amp; </w:t>
+        <w:t xml:space="preserve">Versioning  &amp; </w:t>
       </w:r>
       <w:r>
         <w:rPr>
@@ -2176,7 +2305,7 @@
           <w:bCs/>
         </w:rPr>
       </w:pPr>
-      <w:bookmarkStart w:id="4" w:name="_Toc221134374"/>
+      <w:bookmarkStart w:id="4" w:name="_Toc221277319"/>
       <w:r>
         <w:rPr>
           <w:rFonts w:ascii="Verdana" w:hAnsi="Verdana"/>
@@ -2184,15 +2313,7 @@
           <w:bCs/>
         </w:rPr>
         <w:lastRenderedPageBreak/>
-        <w:t xml:space="preserve">Step </w:t>
-      </w:r>
-      <w:r>
-        <w:rPr>
-          <w:rFonts w:ascii="Verdana" w:hAnsi="Verdana"/>
-          <w:b/>
-          <w:bCs/>
-        </w:rPr>
-        <w:t xml:space="preserve">1 : </w:t>
+        <w:t xml:space="preserve">Step 1 : </w:t>
       </w:r>
       <w:r>
         <w:rPr>
@@ -2468,7 +2589,7 @@
           <w:bCs/>
         </w:rPr>
       </w:pPr>
-      <w:bookmarkStart w:id="5" w:name="_Toc221134375"/>
+      <w:bookmarkStart w:id="5" w:name="_Toc221277320"/>
       <w:r>
         <w:rPr>
           <w:rFonts w:ascii="Verdana" w:hAnsi="Verdana"/>
@@ -3037,7 +3158,7 @@
           <w:bCs/>
         </w:rPr>
       </w:pPr>
-      <w:bookmarkStart w:id="6" w:name="_Toc221134376"/>
+      <w:bookmarkStart w:id="6" w:name="_Toc221277321"/>
       <w:r>
         <w:rPr>
           <w:rFonts w:ascii="Verdana" w:hAnsi="Verdana"/>
@@ -3457,7 +3578,7 @@
           <w:bCs/>
         </w:rPr>
       </w:pPr>
-      <w:bookmarkStart w:id="7" w:name="_Toc221134377"/>
+      <w:bookmarkStart w:id="7" w:name="_Toc221277322"/>
       <w:r>
         <w:rPr>
           <w:rFonts w:ascii="Verdana" w:hAnsi="Verdana"/>
@@ -3676,7 +3797,7 @@
           <w:bCs/>
         </w:rPr>
       </w:pPr>
-      <w:bookmarkStart w:id="8" w:name="_Toc221134378"/>
+      <w:bookmarkStart w:id="8" w:name="_Toc221277323"/>
       <w:r>
         <w:rPr>
           <w:rFonts w:ascii="Verdana" w:hAnsi="Verdana"/>
@@ -3812,7 +3933,7 @@
           <w:bCs/>
         </w:rPr>
       </w:pPr>
-      <w:bookmarkStart w:id="9" w:name="_Toc221134379"/>
+      <w:bookmarkStart w:id="9" w:name="_Toc221277324"/>
       <w:r>
         <w:rPr>
           <w:rFonts w:ascii="Verdana" w:hAnsi="Verdana"/>
@@ -3886,7 +4007,7 @@
           <w:bCs/>
         </w:rPr>
       </w:pPr>
-      <w:bookmarkStart w:id="10" w:name="_Toc221134380"/>
+      <w:bookmarkStart w:id="10" w:name="_Toc221277325"/>
       <w:r>
         <w:rPr>
           <w:rFonts w:ascii="Verdana" w:hAnsi="Verdana"/>
@@ -4187,7 +4308,7 @@
           <w:bCs/>
         </w:rPr>
       </w:pPr>
-      <w:bookmarkStart w:id="11" w:name="_Toc221134381"/>
+      <w:bookmarkStart w:id="11" w:name="_Toc221277326"/>
       <w:r>
         <w:rPr>
           <w:rFonts w:ascii="Verdana" w:hAnsi="Verdana"/>
@@ -4499,7 +4620,7 @@
           <w:bCs/>
         </w:rPr>
       </w:pPr>
-      <w:bookmarkStart w:id="12" w:name="_Toc221134382"/>
+      <w:bookmarkStart w:id="12" w:name="_Toc221277327"/>
       <w:r>
         <w:rPr>
           <w:rFonts w:ascii="Verdana" w:hAnsi="Verdana"/>
@@ -4824,14 +4945,14 @@
     </w:p>
     <w:p>
       <w:pPr>
-        <w:pStyle w:val="Heading2"/>
+        <w:pStyle w:val="Heading1"/>
         <w:rPr>
           <w:rFonts w:ascii="Verdana" w:hAnsi="Verdana"/>
           <w:b/>
           <w:bCs/>
         </w:rPr>
       </w:pPr>
-      <w:bookmarkStart w:id="13" w:name="_Toc221134383"/>
+      <w:bookmarkStart w:id="13" w:name="_Toc221277328"/>
       <w:r>
         <w:rPr>
           <w:rFonts w:ascii="Verdana" w:hAnsi="Verdana"/>
@@ -4845,13 +4966,21 @@
     </w:p>
     <w:p>
       <w:pPr>
-        <w:pStyle w:val="p1"/>
+        <w:pStyle w:val="Heading2"/>
         <w:rPr>
           <w:rFonts w:ascii="Verdana" w:hAnsi="Verdana"/>
           <w:b/>
           <w:bCs/>
         </w:rPr>
       </w:pPr>
+      <w:r>
+        <w:rPr>
+          <w:rFonts w:ascii="Verdana" w:hAnsi="Verdana"/>
+          <w:b/>
+          <w:bCs/>
+        </w:rPr>
+        <w:t xml:space="preserve">1. </w:t>
+      </w:r>
       <w:r>
         <w:rPr>
           <w:rFonts w:ascii="Verdana" w:hAnsi="Verdana"/>
@@ -5284,9 +5413,269 @@
         </w:rPr>
       </w:pPr>
     </w:p>
+    <w:p>
+      <w:pPr>
+        <w:rPr>
+          <w:rFonts w:ascii="Verdana" w:eastAsia="Times New Roman" w:hAnsi="Verdana" w:cs="Times New Roman"/>
+          <w:kern w:val="0"/>
+          <w14:ligatures w14:val="none"/>
+        </w:rPr>
+      </w:pPr>
+      <w:r>
+        <w:rPr>
+          <w:rFonts w:ascii="Verdana" w:hAnsi="Verdana"/>
+        </w:rPr>
+        <w:br w:type="page"/>
+      </w:r>
+    </w:p>
+    <w:p>
+      <w:pPr>
+        <w:pStyle w:val="Heading2"/>
+        <w:rPr>
+          <w:rFonts w:ascii="Verdana" w:hAnsi="Verdana"/>
+          <w:b/>
+          <w:bCs/>
+        </w:rPr>
+      </w:pPr>
+      <w:bookmarkStart w:id="14" w:name="_Toc221277329"/>
+      <w:r>
+        <w:rPr>
+          <w:rFonts w:ascii="Verdana" w:hAnsi="Verdana"/>
+          <w:b/>
+          <w:bCs/>
+        </w:rPr>
+        <w:lastRenderedPageBreak/>
+        <w:t xml:space="preserve">2. </w:t>
+      </w:r>
+      <w:r>
+        <w:rPr>
+          <w:rFonts w:ascii="Verdana" w:hAnsi="Verdana"/>
+          <w:b/>
+          <w:bCs/>
+        </w:rPr>
+        <w:t>Evidence</w:t>
+      </w:r>
+      <w:r>
+        <w:rPr>
+          <w:rFonts w:ascii="Verdana" w:hAnsi="Verdana"/>
+          <w:b/>
+          <w:bCs/>
+        </w:rPr>
+        <w:t xml:space="preserve"> of executing in BITS </w:t>
+      </w:r>
+      <w:r>
+        <w:rPr>
+          <w:rFonts w:ascii="Verdana" w:hAnsi="Verdana"/>
+          <w:b/>
+          <w:bCs/>
+        </w:rPr>
+        <w:t xml:space="preserve">OSHA Cloud </w:t>
+      </w:r>
+      <w:r>
+        <w:rPr>
+          <w:rFonts w:ascii="Verdana" w:hAnsi="Verdana"/>
+          <w:b/>
+          <w:bCs/>
+        </w:rPr>
+        <w:t>lab</w:t>
+      </w:r>
+      <w:bookmarkEnd w:id="14"/>
+    </w:p>
+    <w:p/>
+    <w:p>
+      <w:r>
+        <w:drawing>
+          <wp:inline distT="0" distB="0" distL="0" distR="0" wp14:anchorId="19F35CA1" wp14:editId="2FF1A14C">
+            <wp:extent cx="5943600" cy="3467100"/>
+            <wp:effectExtent l="0" t="0" r="0" b="0"/>
+            <wp:docPr id="805474661" name="Picture 1" descr="A screenshot of a computer&#10;&#10;AI-generated content may be incorrect."/>
+            <wp:cNvGraphicFramePr>
+              <a:graphicFrameLocks xmlns:a="http://schemas.openxmlformats.org/drawingml/2006/main" noChangeAspect="1"/>
+            </wp:cNvGraphicFramePr>
+            <a:graphic xmlns:a="http://schemas.openxmlformats.org/drawingml/2006/main">
+              <a:graphicData uri="http://schemas.openxmlformats.org/drawingml/2006/picture">
+                <pic:pic xmlns:pic="http://schemas.openxmlformats.org/drawingml/2006/picture">
+                  <pic:nvPicPr>
+                    <pic:cNvPr id="805474661" name="Picture 1" descr="A screenshot of a computer&#10;&#10;AI-generated content may be incorrect."/>
+                    <pic:cNvPicPr/>
+                  </pic:nvPicPr>
+                  <pic:blipFill>
+                    <a:blip r:embed="rId8"/>
+                    <a:stretch>
+                      <a:fillRect/>
+                    </a:stretch>
+                  </pic:blipFill>
+                  <pic:spPr>
+                    <a:xfrm>
+                      <a:off x="0" y="0"/>
+                      <a:ext cx="5943600" cy="3467100"/>
+                    </a:xfrm>
+                    <a:prstGeom prst="rect">
+                      <a:avLst/>
+                    </a:prstGeom>
+                  </pic:spPr>
+                </pic:pic>
+              </a:graphicData>
+            </a:graphic>
+          </wp:inline>
+        </w:drawing>
+      </w:r>
+    </w:p>
+    <w:p/>
+    <w:p>
+      <w:r>
+        <w:drawing>
+          <wp:inline distT="0" distB="0" distL="0" distR="0" wp14:anchorId="08873A6D" wp14:editId="2141E1E1">
+            <wp:extent cx="5943600" cy="3467100"/>
+            <wp:effectExtent l="0" t="0" r="0" b="0"/>
+            <wp:docPr id="702469592" name="Picture 1" descr="A screenshot of a computer&#10;&#10;AI-generated content may be incorrect."/>
+            <wp:cNvGraphicFramePr>
+              <a:graphicFrameLocks xmlns:a="http://schemas.openxmlformats.org/drawingml/2006/main" noChangeAspect="1"/>
+            </wp:cNvGraphicFramePr>
+            <a:graphic xmlns:a="http://schemas.openxmlformats.org/drawingml/2006/main">
+              <a:graphicData uri="http://schemas.openxmlformats.org/drawingml/2006/picture">
+                <pic:pic xmlns:pic="http://schemas.openxmlformats.org/drawingml/2006/picture">
+                  <pic:nvPicPr>
+                    <pic:cNvPr id="702469592" name="Picture 1" descr="A screenshot of a computer&#10;&#10;AI-generated content may be incorrect."/>
+                    <pic:cNvPicPr/>
+                  </pic:nvPicPr>
+                  <pic:blipFill>
+                    <a:blip r:embed="rId9"/>
+                    <a:stretch>
+                      <a:fillRect/>
+                    </a:stretch>
+                  </pic:blipFill>
+                  <pic:spPr>
+                    <a:xfrm>
+                      <a:off x="0" y="0"/>
+                      <a:ext cx="5943600" cy="3467100"/>
+                    </a:xfrm>
+                    <a:prstGeom prst="rect">
+                      <a:avLst/>
+                    </a:prstGeom>
+                  </pic:spPr>
+                </pic:pic>
+              </a:graphicData>
+            </a:graphic>
+          </wp:inline>
+        </w:drawing>
+      </w:r>
+    </w:p>
+    <w:p>
+      <w:r>
+        <w:lastRenderedPageBreak/>
+        <w:drawing>
+          <wp:inline distT="0" distB="0" distL="0" distR="0" wp14:anchorId="2D4F9EE5" wp14:editId="4C00ABC8">
+            <wp:extent cx="5943600" cy="3467100"/>
+            <wp:effectExtent l="0" t="0" r="0" b="0"/>
+            <wp:docPr id="1141051790" name="Picture 1" descr="A screenshot of a computer&#10;&#10;AI-generated content may be incorrect."/>
+            <wp:cNvGraphicFramePr>
+              <a:graphicFrameLocks xmlns:a="http://schemas.openxmlformats.org/drawingml/2006/main" noChangeAspect="1"/>
+            </wp:cNvGraphicFramePr>
+            <a:graphic xmlns:a="http://schemas.openxmlformats.org/drawingml/2006/main">
+              <a:graphicData uri="http://schemas.openxmlformats.org/drawingml/2006/picture">
+                <pic:pic xmlns:pic="http://schemas.openxmlformats.org/drawingml/2006/picture">
+                  <pic:nvPicPr>
+                    <pic:cNvPr id="1141051790" name="Picture 1" descr="A screenshot of a computer&#10;&#10;AI-generated content may be incorrect."/>
+                    <pic:cNvPicPr/>
+                  </pic:nvPicPr>
+                  <pic:blipFill>
+                    <a:blip r:embed="rId10"/>
+                    <a:stretch>
+                      <a:fillRect/>
+                    </a:stretch>
+                  </pic:blipFill>
+                  <pic:spPr>
+                    <a:xfrm>
+                      <a:off x="0" y="0"/>
+                      <a:ext cx="5943600" cy="3467100"/>
+                    </a:xfrm>
+                    <a:prstGeom prst="rect">
+                      <a:avLst/>
+                    </a:prstGeom>
+                  </pic:spPr>
+                </pic:pic>
+              </a:graphicData>
+            </a:graphic>
+          </wp:inline>
+        </w:drawing>
+      </w:r>
+      <w:r>
+        <w:br w:type="page"/>
+      </w:r>
+    </w:p>
+    <w:p>
+      <w:pPr>
+        <w:pStyle w:val="Heading2"/>
+        <w:rPr>
+          <w:rFonts w:ascii="Verdana" w:hAnsi="Verdana"/>
+          <w:b/>
+          <w:bCs/>
+        </w:rPr>
+      </w:pPr>
+      <w:bookmarkStart w:id="15" w:name="_Toc221277330"/>
+      <w:r>
+        <w:rPr>
+          <w:rFonts w:ascii="Verdana" w:hAnsi="Verdana"/>
+          <w:b/>
+          <w:bCs/>
+        </w:rPr>
+        <w:lastRenderedPageBreak/>
+        <w:t xml:space="preserve">3. </w:t>
+      </w:r>
+      <w:r>
+        <w:rPr>
+          <w:rFonts w:ascii="Verdana" w:hAnsi="Verdana"/>
+          <w:b/>
+          <w:bCs/>
+        </w:rPr>
+        <w:t>Design &amp; Flows</w:t>
+      </w:r>
+      <w:bookmarkEnd w:id="15"/>
+    </w:p>
+    <w:p>
+      <w:r>
+        <w:drawing>
+          <wp:inline distT="0" distB="0" distL="0" distR="0" wp14:anchorId="44F6989E" wp14:editId="58AC5F68">
+            <wp:extent cx="5943600" cy="4754880"/>
+            <wp:effectExtent l="0" t="0" r="0" b="0"/>
+            <wp:docPr id="1261254798" name="Picture 1" descr="A diagram of a software project&#10;&#10;AI-generated content may be incorrect."/>
+            <wp:cNvGraphicFramePr>
+              <a:graphicFrameLocks xmlns:a="http://schemas.openxmlformats.org/drawingml/2006/main" noChangeAspect="1"/>
+            </wp:cNvGraphicFramePr>
+            <a:graphic xmlns:a="http://schemas.openxmlformats.org/drawingml/2006/main">
+              <a:graphicData uri="http://schemas.openxmlformats.org/drawingml/2006/picture">
+                <pic:pic xmlns:pic="http://schemas.openxmlformats.org/drawingml/2006/picture">
+                  <pic:nvPicPr>
+                    <pic:cNvPr id="1261254798" name="Picture 1" descr="A diagram of a software project&#10;&#10;AI-generated content may be incorrect."/>
+                    <pic:cNvPicPr/>
+                  </pic:nvPicPr>
+                  <pic:blipFill>
+                    <a:blip r:embed="rId11"/>
+                    <a:stretch>
+                      <a:fillRect/>
+                    </a:stretch>
+                  </pic:blipFill>
+                  <pic:spPr>
+                    <a:xfrm>
+                      <a:off x="0" y="0"/>
+                      <a:ext cx="5943600" cy="4754880"/>
+                    </a:xfrm>
+                    <a:prstGeom prst="rect">
+                      <a:avLst/>
+                    </a:prstGeom>
+                  </pic:spPr>
+                </pic:pic>
+              </a:graphicData>
+            </a:graphic>
+          </wp:inline>
+        </w:drawing>
+      </w:r>
+    </w:p>
+    <w:p/>
     <w:sectPr>
-      <w:footerReference w:type="even" r:id="rId8"/>
-      <w:footerReference w:type="first" r:id="rId9"/>
+      <w:footerReference w:type="even" r:id="rId12"/>
+      <w:footerReference w:type="first" r:id="rId13"/>
       <w:pgSz w:w="12240" w:h="15840"/>
       <w:pgMar w:top="1440" w:right="1440" w:bottom="1440" w:left="1440" w:header="720" w:footer="720" w:gutter="0"/>
       <w:cols w:space="720"/>

</xml_diff>